<commit_message>
aanpassingen en designrepertoire toegevoegd
</commit_message>
<xml_diff>
--- a/documentatie/Analyse_OV-notifier.docx
+++ b/documentatie/Analyse_OV-notifier.docx
@@ -73,8 +73,401 @@
       <w:r>
         <w:t>Door de pop-up word tevens de gebruiker ontlast om een app te openen.</w:t>
       </w:r>
+    </w:p>
+    <w:p>
       <w:bookmarkStart w:id="0" w:name="_GoBack"/>
       <w:bookmarkEnd w:id="0"/>
+    </w:p>
+    <w:p>
+      <w:pPr>
+        <w:pStyle w:val="Kop1"/>
+      </w:pPr>
+      <w:r>
+        <w:t>Design</w:t>
+      </w:r>
+      <w:r>
+        <w:t>repertoire</w:t>
+      </w:r>
+    </w:p>
+    <w:p>
+      <w:r>
+        <w:rPr>
+          <w:noProof/>
+          <w:lang w:eastAsia="nl-NL"/>
+        </w:rPr>
+        <w:drawing>
+          <wp:anchor distT="0" distB="0" distL="114300" distR="114300" simplePos="0" relativeHeight="251659264" behindDoc="0" locked="0" layoutInCell="1" allowOverlap="1" wp14:anchorId="4CE893F8" wp14:editId="11817773">
+            <wp:simplePos x="0" y="0"/>
+            <wp:positionH relativeFrom="column">
+              <wp:posOffset>677122</wp:posOffset>
+            </wp:positionH>
+            <wp:positionV relativeFrom="paragraph">
+              <wp:posOffset>591820</wp:posOffset>
+            </wp:positionV>
+            <wp:extent cx="2016125" cy="1354455"/>
+            <wp:effectExtent l="0" t="0" r="3175" b="0"/>
+            <wp:wrapSquare wrapText="bothSides"/>
+            <wp:docPr id="2" name="Afbeelding 2" descr="MockupHomescreen"/>
+            <wp:cNvGraphicFramePr>
+              <a:graphicFrameLocks xmlns:a="http://schemas.openxmlformats.org/drawingml/2006/main" noChangeAspect="1"/>
+            </wp:cNvGraphicFramePr>
+            <a:graphic xmlns:a="http://schemas.openxmlformats.org/drawingml/2006/main">
+              <a:graphicData uri="http://schemas.openxmlformats.org/drawingml/2006/picture">
+                <pic:pic xmlns:pic="http://schemas.openxmlformats.org/drawingml/2006/picture">
+                  <pic:nvPicPr>
+                    <pic:cNvPr id="0" name="Picture 2" descr="MockupHomescreen"/>
+                    <pic:cNvPicPr>
+                      <a:picLocks noChangeAspect="1" noChangeArrowheads="1"/>
+                    </pic:cNvPicPr>
+                  </pic:nvPicPr>
+                  <pic:blipFill rotWithShape="1">
+                    <a:blip r:embed="rId5">
+                      <a:extLst>
+                        <a:ext uri="{28A0092B-C50C-407E-A947-70E740481C1C}">
+                          <a14:useLocalDpi xmlns:a14="http://schemas.microsoft.com/office/drawing/2010/main" val="0"/>
+                        </a:ext>
+                      </a:extLst>
+                    </a:blip>
+                    <a:srcRect l="12300" t="3532" r="41293" b="60400"/>
+                    <a:stretch/>
+                  </pic:blipFill>
+                  <pic:spPr bwMode="auto">
+                    <a:xfrm>
+                      <a:off x="0" y="0"/>
+                      <a:ext cx="2016125" cy="1354455"/>
+                    </a:xfrm>
+                    <a:prstGeom prst="rect">
+                      <a:avLst/>
+                    </a:prstGeom>
+                    <a:noFill/>
+                    <a:ln>
+                      <a:noFill/>
+                    </a:ln>
+                    <a:extLst>
+                      <a:ext uri="{53640926-AAD7-44D8-BBD7-CCE9431645EC}">
+                        <a14:shadowObscured xmlns:a14="http://schemas.microsoft.com/office/drawing/2010/main"/>
+                      </a:ext>
+                    </a:extLst>
+                  </pic:spPr>
+                </pic:pic>
+              </a:graphicData>
+            </a:graphic>
+            <wp14:sizeRelH relativeFrom="page">
+              <wp14:pctWidth>0</wp14:pctWidth>
+            </wp14:sizeRelH>
+            <wp14:sizeRelV relativeFrom="page">
+              <wp14:pctHeight>0</wp14:pctHeight>
+            </wp14:sizeRelV>
+          </wp:anchor>
+        </w:drawing>
+      </w:r>
+      <w:r>
+        <w:rPr>
+          <w:noProof/>
+          <w:lang w:eastAsia="nl-NL"/>
+        </w:rPr>
+        <w:drawing>
+          <wp:anchor distT="0" distB="0" distL="114300" distR="114300" simplePos="0" relativeHeight="251658240" behindDoc="1" locked="0" layoutInCell="1" allowOverlap="1" wp14:anchorId="7CF849C7" wp14:editId="5C335193">
+            <wp:simplePos x="0" y="0"/>
+            <wp:positionH relativeFrom="column">
+              <wp:posOffset>3141557</wp:posOffset>
+            </wp:positionH>
+            <wp:positionV relativeFrom="paragraph">
+              <wp:posOffset>591820</wp:posOffset>
+            </wp:positionV>
+            <wp:extent cx="2403475" cy="1354455"/>
+            <wp:effectExtent l="0" t="0" r="0" b="0"/>
+            <wp:wrapTight wrapText="bothSides">
+              <wp:wrapPolygon edited="0">
+                <wp:start x="0" y="0"/>
+                <wp:lineTo x="0" y="21266"/>
+                <wp:lineTo x="21400" y="21266"/>
+                <wp:lineTo x="21400" y="0"/>
+                <wp:lineTo x="0" y="0"/>
+              </wp:wrapPolygon>
+            </wp:wrapTight>
+            <wp:docPr id="1" name="Afbeelding 1" descr="http://www.telecomnieuws.com/wp-content/uploads/iphone-wekker.jpg"/>
+            <wp:cNvGraphicFramePr>
+              <a:graphicFrameLocks xmlns:a="http://schemas.openxmlformats.org/drawingml/2006/main" noChangeAspect="1"/>
+            </wp:cNvGraphicFramePr>
+            <a:graphic xmlns:a="http://schemas.openxmlformats.org/drawingml/2006/main">
+              <a:graphicData uri="http://schemas.openxmlformats.org/drawingml/2006/picture">
+                <pic:pic xmlns:pic="http://schemas.openxmlformats.org/drawingml/2006/picture">
+                  <pic:nvPicPr>
+                    <pic:cNvPr id="0" name="Picture 1" descr="http://www.telecomnieuws.com/wp-content/uploads/iphone-wekker.jpg"/>
+                    <pic:cNvPicPr>
+                      <a:picLocks noChangeAspect="1" noChangeArrowheads="1"/>
+                    </pic:cNvPicPr>
+                  </pic:nvPicPr>
+                  <pic:blipFill>
+                    <a:blip r:embed="rId6">
+                      <a:extLst>
+                        <a:ext uri="{28A0092B-C50C-407E-A947-70E740481C1C}">
+                          <a14:useLocalDpi xmlns:a14="http://schemas.microsoft.com/office/drawing/2010/main" val="0"/>
+                        </a:ext>
+                      </a:extLst>
+                    </a:blip>
+                    <a:srcRect/>
+                    <a:stretch>
+                      <a:fillRect/>
+                    </a:stretch>
+                  </pic:blipFill>
+                  <pic:spPr bwMode="auto">
+                    <a:xfrm>
+                      <a:off x="0" y="0"/>
+                      <a:ext cx="2403475" cy="1354455"/>
+                    </a:xfrm>
+                    <a:prstGeom prst="rect">
+                      <a:avLst/>
+                    </a:prstGeom>
+                    <a:noFill/>
+                    <a:ln>
+                      <a:noFill/>
+                    </a:ln>
+                  </pic:spPr>
+                </pic:pic>
+              </a:graphicData>
+            </a:graphic>
+            <wp14:sizeRelH relativeFrom="margin">
+              <wp14:pctWidth>0</wp14:pctWidth>
+            </wp14:sizeRelH>
+            <wp14:sizeRelV relativeFrom="margin">
+              <wp14:pctHeight>0</wp14:pctHeight>
+            </wp14:sizeRelV>
+          </wp:anchor>
+        </w:drawing>
+      </w:r>
+      <w:r>
+        <w:t xml:space="preserve">Om het de doelgroep nog makkelijker te maken lijkt het design op die </w:t>
+      </w:r>
+      <w:r>
+        <w:t>van de standaard iP</w:t>
+      </w:r>
+      <w:r>
+        <w:t>hone wekker.</w:t>
+      </w:r>
+      <w:r>
+        <w:rPr>
+          <w:noProof/>
+          <w:lang w:eastAsia="nl-NL"/>
+        </w:rPr>
+        <w:t xml:space="preserve"> </w:t>
+      </w:r>
+      <w:r>
+        <w:rPr>
+          <w:noProof/>
+          <w:lang w:eastAsia="nl-NL"/>
+        </w:rPr>
+        <w:t>Hierdoor is het voor hun vergemakelijkt om de app te begrijpen</w:t>
+      </w:r>
+      <w:r>
+        <w:rPr>
+          <w:noProof/>
+          <w:lang w:eastAsia="nl-NL"/>
+        </w:rPr>
+        <w:t xml:space="preserve"> en kunnen ze er sneller door heen</w:t>
+      </w:r>
+      <w:r>
+        <w:rPr>
+          <w:noProof/>
+          <w:lang w:eastAsia="nl-NL"/>
+        </w:rPr>
+        <w:t>.</w:t>
+      </w:r>
+    </w:p>
+    <w:p>
+      <w:pPr>
+        <w:rPr>
+          <w:noProof/>
+          <w:lang w:eastAsia="nl-NL"/>
+        </w:rPr>
+      </w:pPr>
+    </w:p>
+    <w:p>
+      <w:pPr>
+        <w:rPr>
+          <w:noProof/>
+          <w:lang w:eastAsia="nl-NL"/>
+        </w:rPr>
+      </w:pPr>
+    </w:p>
+    <w:p>
+      <w:pPr>
+        <w:rPr>
+          <w:noProof/>
+          <w:lang w:eastAsia="nl-NL"/>
+        </w:rPr>
+      </w:pPr>
+    </w:p>
+    <w:p>
+      <w:pPr>
+        <w:rPr>
+          <w:noProof/>
+          <w:lang w:eastAsia="nl-NL"/>
+        </w:rPr>
+      </w:pPr>
+    </w:p>
+    <w:p>
+      <w:pPr>
+        <w:rPr>
+          <w:noProof/>
+          <w:lang w:eastAsia="nl-NL"/>
+        </w:rPr>
+      </w:pPr>
+    </w:p>
+    <w:p>
+      <w:pPr>
+        <w:rPr>
+          <w:noProof/>
+          <w:lang w:eastAsia="nl-NL"/>
+        </w:rPr>
+      </w:pPr>
+      <w:r>
+        <w:rPr>
+          <w:noProof/>
+          <w:lang w:eastAsia="nl-NL"/>
+        </w:rPr>
+        <w:t>Om de link tussen onze app en de wekker te versterken zijn dan ook de kleuren overgenomen. Waardoor ze nog makkelijker door de app geleid worden.</w:t>
+      </w:r>
+    </w:p>
+    <w:p>
+      <w:pPr>
+        <w:rPr>
+          <w:noProof/>
+          <w:lang w:eastAsia="nl-NL"/>
+        </w:rPr>
+      </w:pPr>
+      <w:r>
+        <w:rPr>
+          <w:noProof/>
+          <w:lang w:eastAsia="nl-NL"/>
+        </w:rPr>
+        <w:drawing>
+          <wp:anchor distT="0" distB="0" distL="114300" distR="114300" simplePos="0" relativeHeight="251660288" behindDoc="1" locked="0" layoutInCell="1" allowOverlap="1" wp14:anchorId="6F47D65E" wp14:editId="31F7BDCC">
+            <wp:simplePos x="0" y="0"/>
+            <wp:positionH relativeFrom="column">
+              <wp:posOffset>-44450</wp:posOffset>
+            </wp:positionH>
+            <wp:positionV relativeFrom="paragraph">
+              <wp:posOffset>61171</wp:posOffset>
+            </wp:positionV>
+            <wp:extent cx="3572510" cy="634365"/>
+            <wp:effectExtent l="0" t="0" r="8890" b="0"/>
+            <wp:wrapNone/>
+            <wp:docPr id="3" name="Afbeelding 3"/>
+            <wp:cNvGraphicFramePr>
+              <a:graphicFrameLocks xmlns:a="http://schemas.openxmlformats.org/drawingml/2006/main" noChangeAspect="1"/>
+            </wp:cNvGraphicFramePr>
+            <a:graphic xmlns:a="http://schemas.openxmlformats.org/drawingml/2006/main">
+              <a:graphicData uri="http://schemas.openxmlformats.org/drawingml/2006/picture">
+                <pic:pic xmlns:pic="http://schemas.openxmlformats.org/drawingml/2006/picture">
+                  <pic:nvPicPr>
+                    <pic:cNvPr id="1" name=""/>
+                    <pic:cNvPicPr/>
+                  </pic:nvPicPr>
+                  <pic:blipFill rotWithShape="1">
+                    <a:blip r:embed="rId7" cstate="print">
+                      <a:extLst>
+                        <a:ext uri="{28A0092B-C50C-407E-A947-70E740481C1C}">
+                          <a14:useLocalDpi xmlns:a14="http://schemas.microsoft.com/office/drawing/2010/main" val="0"/>
+                        </a:ext>
+                      </a:extLst>
+                    </a:blip>
+                    <a:srcRect l="35126" t="45673" r="2848" b="24279"/>
+                    <a:stretch/>
+                  </pic:blipFill>
+                  <pic:spPr bwMode="auto">
+                    <a:xfrm>
+                      <a:off x="0" y="0"/>
+                      <a:ext cx="3572510" cy="634365"/>
+                    </a:xfrm>
+                    <a:prstGeom prst="rect">
+                      <a:avLst/>
+                    </a:prstGeom>
+                    <a:ln>
+                      <a:noFill/>
+                    </a:ln>
+                    <a:extLst>
+                      <a:ext uri="{53640926-AAD7-44D8-BBD7-CCE9431645EC}">
+                        <a14:shadowObscured xmlns:a14="http://schemas.microsoft.com/office/drawing/2010/main"/>
+                      </a:ext>
+                    </a:extLst>
+                  </pic:spPr>
+                </pic:pic>
+              </a:graphicData>
+            </a:graphic>
+          </wp:anchor>
+        </w:drawing>
+      </w:r>
+    </w:p>
+    <w:p>
+      <w:pPr>
+        <w:pStyle w:val="Geenafstand"/>
+        <w:rPr>
+          <w:noProof/>
+          <w:lang w:eastAsia="nl-NL"/>
+        </w:rPr>
+      </w:pPr>
+      <w:r>
+        <w:rPr>
+          <w:noProof/>
+          <w:color w:val="FFFFFF" w:themeColor="background1"/>
+          <w:lang w:eastAsia="nl-NL"/>
+        </w:rPr>
+        <w:t xml:space="preserve">     </w:t>
+      </w:r>
+      <w:r>
+        <w:rPr>
+          <w:noProof/>
+          <w:color w:val="FFFFFF" w:themeColor="background1"/>
+          <w:lang w:eastAsia="nl-NL"/>
+        </w:rPr>
+        <w:t>Tekst</w:t>
+      </w:r>
+      <w:r>
+        <w:rPr>
+          <w:noProof/>
+          <w:lang w:eastAsia="nl-NL"/>
+        </w:rPr>
+        <w:t xml:space="preserve">             aan/uit</w:t>
+      </w:r>
+      <w:r>
+        <w:rPr>
+          <w:noProof/>
+          <w:lang w:eastAsia="nl-NL"/>
+        </w:rPr>
+        <w:tab/>
+        <w:t xml:space="preserve">         Menu</w:t>
+      </w:r>
+      <w:r>
+        <w:rPr>
+          <w:noProof/>
+          <w:lang w:eastAsia="nl-NL"/>
+        </w:rPr>
+        <w:tab/>
+        <w:t xml:space="preserve">object </w:t>
+      </w:r>
+      <w:r>
+        <w:rPr>
+          <w:noProof/>
+          <w:lang w:eastAsia="nl-NL"/>
+        </w:rPr>
+        <w:tab/>
+        <w:t xml:space="preserve">          menu</w:t>
+      </w:r>
+    </w:p>
+    <w:p>
+      <w:pPr>
+        <w:pStyle w:val="Geenafstand"/>
+        <w:ind w:left="2832"/>
+      </w:pPr>
+      <w:r>
+        <w:rPr>
+          <w:noProof/>
+          <w:lang w:eastAsia="nl-NL"/>
+        </w:rPr>
+        <w:t xml:space="preserve">           Achtergrond      tekst</w:t>
+      </w:r>
     </w:p>
     <w:sectPr>
       <w:pgSz w:w="11906" w:h="16838"/>
@@ -742,6 +1135,15 @@
       <w:szCs w:val="24"/>
     </w:rPr>
   </w:style>
+  <w:style w:type="paragraph" w:styleId="Geenafstand">
+    <w:name w:val="No Spacing"/>
+    <w:uiPriority w:val="1"/>
+    <w:qFormat/>
+    <w:rsid w:val="00681B3B"/>
+    <w:pPr>
+      <w:spacing w:after="0" w:line="240" w:lineRule="auto"/>
+    </w:pPr>
+  </w:style>
 </w:styles>
 </file>
 

</xml_diff>